<commit_message>
testing changes to word doc
</commit_message>
<xml_diff>
--- a/wtan87_Final_Project_Report.docx
+++ b/wtan87_Final_Project_Report.docx
@@ -113,7 +113,7 @@
           <w:numId w:val="49"/>
         </w:numPr>
       </w:pPr>
-      <w:hyperlink r:id="rId8" w:history="1">
+      <w:hyperlink r:id="rId9" w:history="1">
         <w:r>
           <w:rPr>
             <w:rStyle w:val="Hyperlink"/>
@@ -775,16 +775,7 @@
         <w:pStyle w:val="Heading2"/>
       </w:pPr>
       <w:r>
-        <w:t>P</w:t>
-      </w:r>
-      <w:r>
-        <w:t>rotected Classes Vs Dependent Variables (</w:t>
-      </w:r>
-      <w:r>
-        <w:t>Tables</w:t>
-      </w:r>
-      <w:r>
-        <w:t>)</w:t>
+        <w:t>Protected Classes Vs Dependent Variables (Tables)</w:t>
       </w:r>
     </w:p>
     <w:p>
@@ -1948,6 +1939,9 @@
     </w:p>
     <w:p>
       <w:r>
+        <w:rPr>
+          <w:noProof/>
+        </w:rPr>
         <w:drawing>
           <wp:anchor distT="0" distB="0" distL="114300" distR="114300" simplePos="0" relativeHeight="251658240" behindDoc="0" locked="0" layoutInCell="1" allowOverlap="1" wp14:anchorId="6DAB3CA8" wp14:editId="3278DADC">
             <wp:simplePos x="0" y="0"/>
@@ -1969,66 +1963,6 @@
                 <pic:pic xmlns:pic="http://schemas.openxmlformats.org/drawingml/2006/picture">
                   <pic:nvPicPr>
                     <pic:cNvPr id="1391589088" name="Picture 1" descr="A graph of a number of doctors visited by a number of doctors&#10;&#10;AI-generated content may be incorrect."/>
-                    <pic:cNvPicPr/>
-                  </pic:nvPicPr>
-                  <pic:blipFill>
-                    <a:blip r:embed="rId9">
-                      <a:extLst>
-                        <a:ext uri="{28A0092B-C50C-407E-A947-70E740481C1C}">
-                          <a14:useLocalDpi xmlns:a14="http://schemas.microsoft.com/office/drawing/2010/main" val="0"/>
-                        </a:ext>
-                      </a:extLst>
-                    </a:blip>
-                    <a:stretch>
-                      <a:fillRect/>
-                    </a:stretch>
-                  </pic:blipFill>
-                  <pic:spPr>
-                    <a:xfrm>
-                      <a:off x="0" y="0"/>
-                      <a:ext cx="5029200" cy="3003550"/>
-                    </a:xfrm>
-                    <a:prstGeom prst="rect">
-                      <a:avLst/>
-                    </a:prstGeom>
-                  </pic:spPr>
-                </pic:pic>
-              </a:graphicData>
-            </a:graphic>
-            <wp14:sizeRelH relativeFrom="page">
-              <wp14:pctWidth>0</wp14:pctWidth>
-            </wp14:sizeRelH>
-            <wp14:sizeRelV relativeFrom="page">
-              <wp14:pctHeight>0</wp14:pctHeight>
-            </wp14:sizeRelV>
-          </wp:anchor>
-        </w:drawing>
-      </w:r>
-    </w:p>
-    <w:p>
-      <w:r>
-        <w:lastRenderedPageBreak/>
-        <w:drawing>
-          <wp:anchor distT="0" distB="0" distL="114300" distR="114300" simplePos="0" relativeHeight="251659264" behindDoc="0" locked="0" layoutInCell="1" allowOverlap="1" wp14:anchorId="5636E431" wp14:editId="397E67C6">
-            <wp:simplePos x="0" y="0"/>
-            <wp:positionH relativeFrom="column">
-              <wp:posOffset>327915</wp:posOffset>
-            </wp:positionH>
-            <wp:positionV relativeFrom="paragraph">
-              <wp:posOffset>4135488</wp:posOffset>
-            </wp:positionV>
-            <wp:extent cx="5029200" cy="3003550"/>
-            <wp:effectExtent l="0" t="0" r="0" b="6350"/>
-            <wp:wrapTopAndBottom/>
-            <wp:docPr id="792670912" name="Picture 1" descr="A graph showing a number of patients&#10;&#10;AI-generated content may be incorrect."/>
-            <wp:cNvGraphicFramePr>
-              <a:graphicFrameLocks xmlns:a="http://schemas.openxmlformats.org/drawingml/2006/main" noChangeAspect="1"/>
-            </wp:cNvGraphicFramePr>
-            <a:graphic xmlns:a="http://schemas.openxmlformats.org/drawingml/2006/main">
-              <a:graphicData uri="http://schemas.openxmlformats.org/drawingml/2006/picture">
-                <pic:pic xmlns:pic="http://schemas.openxmlformats.org/drawingml/2006/picture">
-                  <pic:nvPicPr>
-                    <pic:cNvPr id="792670912" name="Picture 1" descr="A graph showing a number of patients&#10;&#10;AI-generated content may be incorrect."/>
                     <pic:cNvPicPr/>
                   </pic:nvPicPr>
                   <pic:blipFill>
@@ -2066,28 +2000,24 @@
       </w:r>
     </w:p>
     <w:p>
-      <w:pPr>
-        <w:pStyle w:val="BulletedList"/>
-        <w:numPr>
-          <w:ilvl w:val="0"/>
-          <w:numId w:val="0"/>
-        </w:numPr>
-        <w:ind w:left="360"/>
-      </w:pPr>
-      <w:r>
+      <w:r>
+        <w:rPr>
+          <w:noProof/>
+        </w:rPr>
+        <w:lastRenderedPageBreak/>
         <w:drawing>
-          <wp:anchor distT="0" distB="0" distL="114300" distR="114300" simplePos="0" relativeHeight="251661312" behindDoc="0" locked="0" layoutInCell="1" allowOverlap="1" wp14:anchorId="37C6CF90" wp14:editId="09EBE83A">
+          <wp:anchor distT="0" distB="0" distL="114300" distR="114300" simplePos="0" relativeHeight="251659264" behindDoc="0" locked="0" layoutInCell="1" allowOverlap="1" wp14:anchorId="5636E431" wp14:editId="397E67C6">
             <wp:simplePos x="0" y="0"/>
             <wp:positionH relativeFrom="column">
-              <wp:posOffset>46598</wp:posOffset>
+              <wp:posOffset>327915</wp:posOffset>
             </wp:positionH>
             <wp:positionV relativeFrom="paragraph">
-              <wp:posOffset>3273289</wp:posOffset>
+              <wp:posOffset>4135488</wp:posOffset>
             </wp:positionV>
             <wp:extent cx="5029200" cy="3003550"/>
             <wp:effectExtent l="0" t="0" r="0" b="6350"/>
             <wp:wrapTopAndBottom/>
-            <wp:docPr id="1507564833" name="Picture 1" descr="A graph of a sleep medication&#10;&#10;AI-generated content may be incorrect."/>
+            <wp:docPr id="792670912" name="Picture 1" descr="A graph showing a number of patients&#10;&#10;AI-generated content may be incorrect."/>
             <wp:cNvGraphicFramePr>
               <a:graphicFrameLocks xmlns:a="http://schemas.openxmlformats.org/drawingml/2006/main" noChangeAspect="1"/>
             </wp:cNvGraphicFramePr>
@@ -2095,7 +2025,7 @@
               <a:graphicData uri="http://schemas.openxmlformats.org/drawingml/2006/picture">
                 <pic:pic xmlns:pic="http://schemas.openxmlformats.org/drawingml/2006/picture">
                   <pic:nvPicPr>
-                    <pic:cNvPr id="1507564833" name="Picture 1" descr="A graph of a sleep medication&#10;&#10;AI-generated content may be incorrect."/>
+                    <pic:cNvPr id="792670912" name="Picture 1" descr="A graph showing a number of patients&#10;&#10;AI-generated content may be incorrect."/>
                     <pic:cNvPicPr/>
                   </pic:nvPicPr>
                   <pic:blipFill>
@@ -2131,20 +2061,33 @@
           </wp:anchor>
         </w:drawing>
       </w:r>
-      <w:r>
+    </w:p>
+    <w:p>
+      <w:pPr>
+        <w:pStyle w:val="BulletedList"/>
+        <w:numPr>
+          <w:ilvl w:val="0"/>
+          <w:numId w:val="0"/>
+        </w:numPr>
+        <w:ind w:left="360"/>
+      </w:pPr>
+      <w:r>
+        <w:rPr>
+          <w:noProof/>
+        </w:rPr>
         <w:drawing>
-          <wp:anchor distT="0" distB="0" distL="114300" distR="114300" simplePos="0" relativeHeight="251660288" behindDoc="0" locked="0" layoutInCell="1" allowOverlap="1" wp14:anchorId="48159B1C" wp14:editId="25E01878">
+          <wp:anchor distT="0" distB="0" distL="114300" distR="114300" simplePos="0" relativeHeight="251661312" behindDoc="0" locked="0" layoutInCell="1" allowOverlap="1" wp14:anchorId="37C6CF90" wp14:editId="09EBE83A">
             <wp:simplePos x="0" y="0"/>
             <wp:positionH relativeFrom="column">
-              <wp:posOffset>3335</wp:posOffset>
+              <wp:posOffset>46598</wp:posOffset>
             </wp:positionH>
             <wp:positionV relativeFrom="paragraph">
-              <wp:posOffset>-190</wp:posOffset>
+              <wp:posOffset>3273289</wp:posOffset>
             </wp:positionV>
             <wp:extent cx="5029200" cy="3003550"/>
             <wp:effectExtent l="0" t="0" r="0" b="6350"/>
             <wp:wrapTopAndBottom/>
-            <wp:docPr id="217054597" name="Picture 1" descr="A graph of a number of doctors visited by race&#10;&#10;AI-generated content may be incorrect."/>
+            <wp:docPr id="1507564833" name="Picture 1" descr="A graph of a sleep medication&#10;&#10;AI-generated content may be incorrect."/>
             <wp:cNvGraphicFramePr>
               <a:graphicFrameLocks xmlns:a="http://schemas.openxmlformats.org/drawingml/2006/main" noChangeAspect="1"/>
             </wp:cNvGraphicFramePr>
@@ -2152,7 +2095,7 @@
               <a:graphicData uri="http://schemas.openxmlformats.org/drawingml/2006/picture">
                 <pic:pic xmlns:pic="http://schemas.openxmlformats.org/drawingml/2006/picture">
                   <pic:nvPicPr>
-                    <pic:cNvPr id="217054597" name="Picture 1" descr="A graph of a number of doctors visited by race&#10;&#10;AI-generated content may be incorrect."/>
+                    <pic:cNvPr id="1507564833" name="Picture 1" descr="A graph of a sleep medication&#10;&#10;AI-generated content may be incorrect."/>
                     <pic:cNvPicPr/>
                   </pic:nvPicPr>
                   <pic:blipFill>
@@ -2188,6 +2131,66 @@
           </wp:anchor>
         </w:drawing>
       </w:r>
+      <w:r>
+        <w:rPr>
+          <w:noProof/>
+        </w:rPr>
+        <w:drawing>
+          <wp:anchor distT="0" distB="0" distL="114300" distR="114300" simplePos="0" relativeHeight="251660288" behindDoc="0" locked="0" layoutInCell="1" allowOverlap="1" wp14:anchorId="48159B1C" wp14:editId="25E01878">
+            <wp:simplePos x="0" y="0"/>
+            <wp:positionH relativeFrom="column">
+              <wp:posOffset>3335</wp:posOffset>
+            </wp:positionH>
+            <wp:positionV relativeFrom="paragraph">
+              <wp:posOffset>-190</wp:posOffset>
+            </wp:positionV>
+            <wp:extent cx="5029200" cy="3003550"/>
+            <wp:effectExtent l="0" t="0" r="0" b="6350"/>
+            <wp:wrapTopAndBottom/>
+            <wp:docPr id="217054597" name="Picture 1" descr="A graph of a number of doctors visited by race&#10;&#10;AI-generated content may be incorrect."/>
+            <wp:cNvGraphicFramePr>
+              <a:graphicFrameLocks xmlns:a="http://schemas.openxmlformats.org/drawingml/2006/main" noChangeAspect="1"/>
+            </wp:cNvGraphicFramePr>
+            <a:graphic xmlns:a="http://schemas.openxmlformats.org/drawingml/2006/main">
+              <a:graphicData uri="http://schemas.openxmlformats.org/drawingml/2006/picture">
+                <pic:pic xmlns:pic="http://schemas.openxmlformats.org/drawingml/2006/picture">
+                  <pic:nvPicPr>
+                    <pic:cNvPr id="217054597" name="Picture 1" descr="A graph of a number of doctors visited by race&#10;&#10;AI-generated content may be incorrect."/>
+                    <pic:cNvPicPr/>
+                  </pic:nvPicPr>
+                  <pic:blipFill>
+                    <a:blip r:embed="rId13">
+                      <a:extLst>
+                        <a:ext uri="{28A0092B-C50C-407E-A947-70E740481C1C}">
+                          <a14:useLocalDpi xmlns:a14="http://schemas.microsoft.com/office/drawing/2010/main" val="0"/>
+                        </a:ext>
+                      </a:extLst>
+                    </a:blip>
+                    <a:stretch>
+                      <a:fillRect/>
+                    </a:stretch>
+                  </pic:blipFill>
+                  <pic:spPr>
+                    <a:xfrm>
+                      <a:off x="0" y="0"/>
+                      <a:ext cx="5029200" cy="3003550"/>
+                    </a:xfrm>
+                    <a:prstGeom prst="rect">
+                      <a:avLst/>
+                    </a:prstGeom>
+                  </pic:spPr>
+                </pic:pic>
+              </a:graphicData>
+            </a:graphic>
+            <wp14:sizeRelH relativeFrom="page">
+              <wp14:pctWidth>0</wp14:pctWidth>
+            </wp14:sizeRelH>
+            <wp14:sizeRelV relativeFrom="page">
+              <wp14:pctHeight>0</wp14:pctHeight>
+            </wp14:sizeRelV>
+          </wp:anchor>
+        </w:drawing>
+      </w:r>
     </w:p>
     <w:p>
       <w:pPr>
@@ -2205,7 +2208,7 @@
       </w:pPr>
       <w:r>
         <w:lastRenderedPageBreak/>
-        <w:t>Procedural elements</w:t>
+        <w:t>Fairness Metric Selection and Mitigating Bias</w:t>
       </w:r>
     </w:p>
     <w:p>
@@ -2213,183 +2216,461 @@
         <w:pStyle w:val="Heading2"/>
       </w:pPr>
       <w:r>
-        <w:t>In-</w:t>
-      </w:r>
-      <w:r>
-        <w:t>l</w:t>
-      </w:r>
-      <w:r>
-        <w:t xml:space="preserve">ine </w:t>
-      </w:r>
-      <w:r>
-        <w:t>c</w:t>
-      </w:r>
-      <w:r>
-        <w:t>itation</w:t>
-      </w:r>
-      <w:r>
-        <w:t>s</w:t>
+        <w:t>Privileged and Unprivileged Groups</w:t>
       </w:r>
     </w:p>
     <w:p>
       <w:r>
-        <w:t>A</w:t>
-      </w:r>
-      <w:r>
-        <w:t>rticles or sources to which you refer should be cited in-line with the authors’ names and the year of publication</w:t>
-      </w:r>
-      <w:r>
-        <w:t>.</w:t>
-      </w:r>
-      <w:r>
-        <w:rPr>
-          <w:rStyle w:val="FootnoteReference"/>
-        </w:rPr>
-        <w:footnoteReference w:id="3"/>
-      </w:r>
-      <w:r>
-        <w:t xml:space="preserve"> The citation should be placed close in the text to the actual claim, not merely at the end of the paragraph. For example: students in the </w:t>
-      </w:r>
-      <w:r>
-        <w:rPr>
-          <w:rStyle w:val="CAPS"/>
-        </w:rPr>
-        <w:t>OMSCS</w:t>
-      </w:r>
-      <w:r>
-        <w:t xml:space="preserve"> program are older and more likely to be employed than students in the on-campus program (Joyner</w:t>
-      </w:r>
-      <w:r>
-        <w:t>,</w:t>
-      </w:r>
-      <w:r>
-        <w:t xml:space="preserve"> 2017). In the event of multiple authors, list them. For example: research finds sentiment analysis of the text of </w:t>
-      </w:r>
-      <w:r>
-        <w:rPr>
-          <w:rStyle w:val="CAPS"/>
-        </w:rPr>
-        <w:t>OMSCS</w:t>
-      </w:r>
-      <w:r>
-        <w:t xml:space="preserve"> reviews corresponds to student-assigned ratings of the course (Newman </w:t>
-      </w:r>
-      <w:r>
-        <w:rPr>
-          <w:i/>
-        </w:rPr>
-        <w:t>&amp;</w:t>
-      </w:r>
-      <w:r>
-        <w:t xml:space="preserve"> </w:t>
-      </w:r>
-      <w:r>
-        <w:t>Joyner</w:t>
-      </w:r>
-      <w:r>
-        <w:t>,</w:t>
-      </w:r>
-      <w:r>
-        <w:t xml:space="preserve"> 2018). You may also cite multiple studies together. For example: several studies have found students in the online version of an undergraduate </w:t>
-      </w:r>
-      <w:r>
-        <w:rPr>
-          <w:rStyle w:val="CAPS"/>
-        </w:rPr>
-        <w:t>CS1</w:t>
-      </w:r>
-      <w:r>
-        <w:t xml:space="preserve"> class performed equally with students in a traditional version (Joyner</w:t>
-      </w:r>
-      <w:r>
-        <w:t>,</w:t>
-      </w:r>
-      <w:r>
-        <w:t xml:space="preserve"> 2018a; Joyner</w:t>
-      </w:r>
-      <w:r>
-        <w:t>,</w:t>
-      </w:r>
-      <w:r>
-        <w:t xml:space="preserve"> 2018b). If you would like to refer to an author in text, you may also do so by including the year (in parentheses) after the author’s name in</w:t>
-      </w:r>
-      <w:r>
-        <w:t xml:space="preserve"> the</w:t>
-      </w:r>
-      <w:r>
-        <w:t xml:space="preserve"> text. If a publication has more than 4 authors, you may list the first author followed by </w:t>
-      </w:r>
-      <w:r>
-        <w:t>‘</w:t>
-      </w:r>
-      <w:r>
-        <w:t>et al</w:t>
-      </w:r>
-      <w:r>
-        <w:t>.’</w:t>
-      </w:r>
-      <w:r>
-        <w:t xml:space="preserve"> For example: Joyner et al. (2016) claim that a round of peer review prior to grading may improve graders’ efficiency and the quality of feedback given. This applies to parenthetical citations as well, e.g. (Joyner et al.</w:t>
-      </w:r>
-      <w:r>
-        <w:t>,</w:t>
-      </w:r>
-      <w:r>
-        <w:t xml:space="preserve"> 2016).</w:t>
+        <w:t xml:space="preserve">The privileged </w:t>
+      </w:r>
+      <w:r>
+        <w:t>sub</w:t>
+      </w:r>
+      <w:r>
+        <w:t>groups for the protected classes in the dataset are:</w:t>
       </w:r>
     </w:p>
     <w:p>
       <w:pPr>
-        <w:pStyle w:val="Heading2"/>
-      </w:pPr>
-      <w:r>
-        <w:t xml:space="preserve">Reference </w:t>
-      </w:r>
-      <w:r>
-        <w:t>l</w:t>
-      </w:r>
-      <w:r>
-        <w:t>ist</w:t>
-      </w:r>
-      <w:r>
-        <w:t>s</w:t>
+        <w:pStyle w:val="ListParagraph"/>
+        <w:numPr>
+          <w:ilvl w:val="0"/>
+          <w:numId w:val="50"/>
+        </w:numPr>
+      </w:pPr>
+      <w:r>
+        <w:t>Male</w:t>
       </w:r>
     </w:p>
     <w:p>
-      <w:r>
-        <w:t>References should be placed at the end of the paper in a dedicated section. Reference lists should be numbered and organized alphabetically by first author’s last name. If multiple papers have the same author(s) and year, you may append a letter to the end of the year to allow differentiated in-line text (e.g. Joyner</w:t>
-      </w:r>
-      <w:r>
-        <w:t>,</w:t>
-      </w:r>
-      <w:r>
-        <w:t xml:space="preserve"> 2018a and Joyner</w:t>
-      </w:r>
-      <w:r>
-        <w:t>,</w:t>
-      </w:r>
-      <w:r>
-        <w:t xml:space="preserve"> 2018b in the section above). If multiple papers have the same author(s), list them in chronological order starting with the older paper. Only works that are cited in-line should be included in the reference </w:t>
-      </w:r>
-      <w:r>
-        <w:t>list</w:t>
-      </w:r>
-      <w:r>
-        <w:t>.</w:t>
-      </w:r>
-      <w:r>
-        <w:t xml:space="preserve"> The reference list does not count against the length requirements.</w:t>
-      </w:r>
-      <w:r>
-        <w:t xml:space="preserve"> </w:t>
+      <w:pPr>
+        <w:pStyle w:val="ListParagraph"/>
+        <w:numPr>
+          <w:ilvl w:val="0"/>
+          <w:numId w:val="50"/>
+        </w:numPr>
+      </w:pPr>
+      <w:r>
+        <w:t>White</w:t>
       </w:r>
     </w:p>
     <w:p>
+      <w:r>
+        <w:t>The unprivileged subgroups for the protected classes in the dataset are:</w:t>
+      </w:r>
+    </w:p>
+    <w:p>
+      <w:pPr>
+        <w:numPr>
+          <w:ilvl w:val="0"/>
+          <w:numId w:val="50"/>
+        </w:numPr>
+      </w:pPr>
+      <w:r>
+        <w:t>Female</w:t>
+      </w:r>
+    </w:p>
+    <w:p>
+      <w:pPr>
+        <w:numPr>
+          <w:ilvl w:val="0"/>
+          <w:numId w:val="50"/>
+        </w:numPr>
+      </w:pPr>
+      <w:r>
+        <w:t>Black</w:t>
+      </w:r>
+    </w:p>
+    <w:p>
+      <w:pPr>
+        <w:numPr>
+          <w:ilvl w:val="0"/>
+          <w:numId w:val="50"/>
+        </w:numPr>
+      </w:pPr>
+      <w:r>
+        <w:t>Hispanic</w:t>
+      </w:r>
+    </w:p>
+    <w:p>
+      <w:pPr>
+        <w:pStyle w:val="Heading2"/>
+      </w:pPr>
+      <w:r>
+        <w:t>Fairness Metric Selection and Mitigating Bias</w:t>
+      </w:r>
+    </w:p>
+    <w:tbl>
+      <w:tblPr>
+        <w:tblStyle w:val="TableGrid"/>
+        <w:tblW w:w="0" w:type="auto"/>
+        <w:tblInd w:w="5" w:type="dxa"/>
+        <w:tblLook w:val="04A0" w:firstRow="1" w:lastRow="0" w:firstColumn="1" w:lastColumn="0" w:noHBand="0" w:noVBand="1"/>
+      </w:tblPr>
+      <w:tblGrid>
+        <w:gridCol w:w="1434"/>
+        <w:gridCol w:w="1529"/>
+        <w:gridCol w:w="1617"/>
+        <w:gridCol w:w="1620"/>
+        <w:gridCol w:w="1705"/>
+      </w:tblGrid>
+      <w:tr>
+        <w:tc>
+          <w:tcPr>
+            <w:tcW w:w="1434" w:type="dxa"/>
+            <w:tcBorders>
+              <w:top w:val="single" w:sz="4" w:space="0" w:color="auto"/>
+              <w:left w:val="single" w:sz="4" w:space="0" w:color="auto"/>
+              <w:bottom w:val="single" w:sz="4" w:space="0" w:color="auto"/>
+              <w:right w:val="single" w:sz="4" w:space="0" w:color="auto"/>
+            </w:tcBorders>
+            <w:hideMark/>
+          </w:tcPr>
+          <w:p>
+            <w:pPr>
+              <w:jc w:val="left"/>
+            </w:pPr>
+          </w:p>
+        </w:tc>
+        <w:tc>
+          <w:tcPr>
+            <w:tcW w:w="1529" w:type="dxa"/>
+            <w:tcBorders>
+              <w:top w:val="single" w:sz="4" w:space="0" w:color="auto"/>
+              <w:left w:val="single" w:sz="4" w:space="0" w:color="auto"/>
+              <w:bottom w:val="single" w:sz="4" w:space="0" w:color="auto"/>
+              <w:right w:val="single" w:sz="4" w:space="0" w:color="auto"/>
+            </w:tcBorders>
+          </w:tcPr>
+          <w:p>
+            <w:pPr>
+              <w:jc w:val="left"/>
+            </w:pPr>
+            <w:r>
+              <w:t>Mental Health (</w:t>
+            </w:r>
+            <w:r>
+              <w:t>Race</w:t>
+            </w:r>
+            <w:r>
+              <w:t>)</w:t>
+            </w:r>
+          </w:p>
+        </w:tc>
+        <w:tc>
+          <w:tcPr>
+            <w:tcW w:w="1617" w:type="dxa"/>
+            <w:tcBorders>
+              <w:top w:val="single" w:sz="4" w:space="0" w:color="auto"/>
+              <w:left w:val="single" w:sz="4" w:space="0" w:color="auto"/>
+              <w:bottom w:val="single" w:sz="4" w:space="0" w:color="auto"/>
+              <w:right w:val="single" w:sz="4" w:space="0" w:color="auto"/>
+            </w:tcBorders>
+          </w:tcPr>
+          <w:p>
+            <w:pPr>
+              <w:jc w:val="left"/>
+            </w:pPr>
+            <w:r>
+              <w:t>Mental Health (</w:t>
+            </w:r>
+            <w:r>
+              <w:t>Gender</w:t>
+            </w:r>
+            <w:r>
+              <w:t>)</w:t>
+            </w:r>
+          </w:p>
+        </w:tc>
+        <w:tc>
+          <w:tcPr>
+            <w:tcW w:w="1620" w:type="dxa"/>
+            <w:tcBorders>
+              <w:top w:val="single" w:sz="4" w:space="0" w:color="auto"/>
+              <w:left w:val="single" w:sz="4" w:space="0" w:color="auto"/>
+              <w:bottom w:val="single" w:sz="4" w:space="0" w:color="auto"/>
+              <w:right w:val="single" w:sz="4" w:space="0" w:color="auto"/>
+            </w:tcBorders>
+          </w:tcPr>
+          <w:p>
+            <w:pPr>
+              <w:jc w:val="left"/>
+            </w:pPr>
+            <w:r>
+              <w:t>Physical Health (</w:t>
+            </w:r>
+            <w:r>
+              <w:t>Race</w:t>
+            </w:r>
+            <w:r>
+              <w:t>)</w:t>
+            </w:r>
+          </w:p>
+        </w:tc>
+        <w:tc>
+          <w:tcPr>
+            <w:tcW w:w="1705" w:type="dxa"/>
+            <w:tcBorders>
+              <w:top w:val="single" w:sz="4" w:space="0" w:color="auto"/>
+              <w:left w:val="single" w:sz="4" w:space="0" w:color="auto"/>
+              <w:bottom w:val="single" w:sz="4" w:space="0" w:color="auto"/>
+              <w:right w:val="single" w:sz="4" w:space="0" w:color="auto"/>
+            </w:tcBorders>
+          </w:tcPr>
+          <w:p>
+            <w:pPr>
+              <w:jc w:val="left"/>
+            </w:pPr>
+            <w:r>
+              <w:t>Physical Health (</w:t>
+            </w:r>
+            <w:r>
+              <w:t>Gender</w:t>
+            </w:r>
+            <w:r>
+              <w:t>)</w:t>
+            </w:r>
+          </w:p>
+        </w:tc>
+      </w:tr>
+      <w:tr>
+        <w:tc>
+          <w:tcPr>
+            <w:tcW w:w="1434" w:type="dxa"/>
+            <w:tcBorders>
+              <w:top w:val="single" w:sz="4" w:space="0" w:color="auto"/>
+              <w:left w:val="single" w:sz="4" w:space="0" w:color="auto"/>
+              <w:bottom w:val="single" w:sz="4" w:space="0" w:color="auto"/>
+              <w:right w:val="single" w:sz="4" w:space="0" w:color="auto"/>
+            </w:tcBorders>
+            <w:hideMark/>
+          </w:tcPr>
+          <w:p>
+            <w:pPr>
+              <w:jc w:val="left"/>
+            </w:pPr>
+            <w:r>
+              <w:t>Demographic Parity</w:t>
+            </w:r>
+          </w:p>
+        </w:tc>
+        <w:tc>
+          <w:tcPr>
+            <w:tcW w:w="1529" w:type="dxa"/>
+            <w:tcBorders>
+              <w:top w:val="single" w:sz="4" w:space="0" w:color="auto"/>
+              <w:left w:val="single" w:sz="4" w:space="0" w:color="auto"/>
+              <w:bottom w:val="single" w:sz="4" w:space="0" w:color="auto"/>
+              <w:right w:val="single" w:sz="4" w:space="0" w:color="auto"/>
+            </w:tcBorders>
+            <w:hideMark/>
+          </w:tcPr>
+          <w:p>
+            <w:r>
+              <w:t>1.05</w:t>
+            </w:r>
+          </w:p>
+        </w:tc>
+        <w:tc>
+          <w:tcPr>
+            <w:tcW w:w="1617" w:type="dxa"/>
+            <w:tcBorders>
+              <w:top w:val="single" w:sz="4" w:space="0" w:color="auto"/>
+              <w:left w:val="single" w:sz="4" w:space="0" w:color="auto"/>
+              <w:bottom w:val="single" w:sz="4" w:space="0" w:color="auto"/>
+              <w:right w:val="single" w:sz="4" w:space="0" w:color="auto"/>
+            </w:tcBorders>
+            <w:hideMark/>
+          </w:tcPr>
+          <w:p>
+            <w:r>
+              <w:t>1</w:t>
+            </w:r>
+          </w:p>
+        </w:tc>
+        <w:tc>
+          <w:tcPr>
+            <w:tcW w:w="1620" w:type="dxa"/>
+            <w:tcBorders>
+              <w:top w:val="single" w:sz="4" w:space="0" w:color="auto"/>
+              <w:left w:val="single" w:sz="4" w:space="0" w:color="auto"/>
+              <w:bottom w:val="single" w:sz="4" w:space="0" w:color="auto"/>
+              <w:right w:val="single" w:sz="4" w:space="0" w:color="auto"/>
+            </w:tcBorders>
+            <w:hideMark/>
+          </w:tcPr>
+          <w:p>
+            <w:r>
+              <w:t>1.04</w:t>
+            </w:r>
+          </w:p>
+        </w:tc>
+        <w:tc>
+          <w:tcPr>
+            <w:tcW w:w="1705" w:type="dxa"/>
+            <w:tcBorders>
+              <w:top w:val="single" w:sz="4" w:space="0" w:color="auto"/>
+              <w:left w:val="single" w:sz="4" w:space="0" w:color="auto"/>
+              <w:bottom w:val="single" w:sz="4" w:space="0" w:color="auto"/>
+              <w:right w:val="single" w:sz="4" w:space="0" w:color="auto"/>
+            </w:tcBorders>
+            <w:hideMark/>
+          </w:tcPr>
+          <w:p>
+            <w:r>
+              <w:t>1.23</w:t>
+            </w:r>
+          </w:p>
+        </w:tc>
+      </w:tr>
+      <w:tr>
+        <w:tc>
+          <w:tcPr>
+            <w:tcW w:w="1434" w:type="dxa"/>
+            <w:tcBorders>
+              <w:top w:val="single" w:sz="4" w:space="0" w:color="auto"/>
+              <w:left w:val="single" w:sz="4" w:space="0" w:color="auto"/>
+              <w:bottom w:val="single" w:sz="4" w:space="0" w:color="auto"/>
+              <w:right w:val="single" w:sz="4" w:space="0" w:color="auto"/>
+            </w:tcBorders>
+            <w:hideMark/>
+          </w:tcPr>
+          <w:p>
+            <w:pPr>
+              <w:jc w:val="left"/>
+            </w:pPr>
+            <w:r>
+              <w:t>Equal accuracy</w:t>
+            </w:r>
+          </w:p>
+        </w:tc>
+        <w:tc>
+          <w:tcPr>
+            <w:tcW w:w="1529" w:type="dxa"/>
+            <w:tcBorders>
+              <w:top w:val="single" w:sz="4" w:space="0" w:color="auto"/>
+              <w:left w:val="single" w:sz="4" w:space="0" w:color="auto"/>
+              <w:bottom w:val="single" w:sz="4" w:space="0" w:color="auto"/>
+              <w:right w:val="single" w:sz="4" w:space="0" w:color="auto"/>
+            </w:tcBorders>
+            <w:hideMark/>
+          </w:tcPr>
+          <w:p>
+            <w:r>
+              <w:t>1.12</w:t>
+            </w:r>
+          </w:p>
+        </w:tc>
+        <w:tc>
+          <w:tcPr>
+            <w:tcW w:w="1617" w:type="dxa"/>
+            <w:tcBorders>
+              <w:top w:val="single" w:sz="4" w:space="0" w:color="auto"/>
+              <w:left w:val="single" w:sz="4" w:space="0" w:color="auto"/>
+              <w:bottom w:val="single" w:sz="4" w:space="0" w:color="auto"/>
+              <w:right w:val="single" w:sz="4" w:space="0" w:color="auto"/>
+            </w:tcBorders>
+            <w:hideMark/>
+          </w:tcPr>
+          <w:p>
+            <w:r>
+              <w:t>1.06</w:t>
+            </w:r>
+          </w:p>
+        </w:tc>
+        <w:tc>
+          <w:tcPr>
+            <w:tcW w:w="1620" w:type="dxa"/>
+            <w:tcBorders>
+              <w:top w:val="single" w:sz="4" w:space="0" w:color="auto"/>
+              <w:left w:val="single" w:sz="4" w:space="0" w:color="auto"/>
+              <w:bottom w:val="single" w:sz="4" w:space="0" w:color="auto"/>
+              <w:right w:val="single" w:sz="4" w:space="0" w:color="auto"/>
+            </w:tcBorders>
+            <w:hideMark/>
+          </w:tcPr>
+          <w:p>
+            <w:pPr>
+              <w:tabs>
+                <w:tab w:val="center" w:pos="702"/>
+              </w:tabs>
+            </w:pPr>
+            <w:r>
+              <w:t>0.93</w:t>
+            </w:r>
+          </w:p>
+        </w:tc>
+        <w:tc>
+          <w:tcPr>
+            <w:tcW w:w="1705" w:type="dxa"/>
+            <w:tcBorders>
+              <w:top w:val="single" w:sz="4" w:space="0" w:color="auto"/>
+              <w:left w:val="single" w:sz="4" w:space="0" w:color="auto"/>
+              <w:bottom w:val="single" w:sz="4" w:space="0" w:color="auto"/>
+              <w:right w:val="single" w:sz="4" w:space="0" w:color="auto"/>
+            </w:tcBorders>
+            <w:hideMark/>
+          </w:tcPr>
+          <w:p>
+            <w:r>
+              <w:t>1.41</w:t>
+            </w:r>
+          </w:p>
+        </w:tc>
+      </w:tr>
+    </w:tbl>
+    <w:p/>
+    <w:p>
+      <w:pPr>
+        <w:numPr>
+          <w:ilvl w:val="1"/>
+          <w:numId w:val="36"/>
+        </w:numPr>
+        <w:rPr>
+          <w:b/>
+        </w:rPr>
+      </w:pPr>
+      <w:r>
+        <w:rPr>
+          <w:b/>
+        </w:rPr>
+        <w:t>Reference lists</w:t>
+      </w:r>
+    </w:p>
+    <w:p>
+      <w:r>
+        <w:t xml:space="preserve">References should be placed at the end of the paper in a dedicated section. Reference lists should be numbered and organized alphabetically by first author’s last name. If multiple papers have the same author(s) and year, you may append a letter to the end of the year to allow differentiated in-line text (e.g. Joyner, 2018a and Joyner, 2018b in the section above). If multiple papers have the same author(s), list them in chronological order starting with the older paper. Only works that are cited in-line should be included in the reference list. The reference list does not count against the length requirements. </w:t>
+      </w:r>
+    </w:p>
+    <w:p>
+      <w:pPr>
+        <w:numPr>
+          <w:ilvl w:val="1"/>
+          <w:numId w:val="36"/>
+        </w:numPr>
+        <w:rPr>
+          <w:b/>
+        </w:rPr>
+      </w:pPr>
+      <w:r>
+        <w:rPr>
+          <w:b/>
+        </w:rPr>
+        <w:lastRenderedPageBreak/>
+        <w:t>Reference lists</w:t>
+      </w:r>
+    </w:p>
+    <w:p>
+      <w:r>
+        <w:t xml:space="preserve">References should be placed at the end of the paper in a dedicated section. Reference lists should be numbered and organized alphabetically by first author’s last name. If multiple papers have the same author(s) and year, you may append a letter to the end of the year to allow differentiated in-line text (e.g. Joyner, 2018a and Joyner, 2018b in the section above). If multiple papers have the same author(s), list them in chronological order starting with the older paper. Only works that are cited in-line should be included in the reference list. The reference list does not count against the length requirements. </w:t>
+      </w:r>
+    </w:p>
+    <w:p/>
+    <w:p>
       <w:pPr>
         <w:pStyle w:val="Heading1"/>
       </w:pPr>
       <w:r>
-        <w:lastRenderedPageBreak/>
         <w:t>References</w:t>
       </w:r>
     </w:p>
@@ -2559,7 +2840,11 @@
         <w:t xml:space="preserve">ppendix </w:t>
       </w:r>
       <w:r>
-        <w:t xml:space="preserve">should begin with a descriptive </w:t>
+        <w:t xml:space="preserve">should begin with a </w:t>
+      </w:r>
+      <w:r>
+        <w:lastRenderedPageBreak/>
+        <w:t xml:space="preserve">descriptive </w:t>
       </w:r>
       <w:r>
         <w:rPr>
@@ -2748,15 +3033,16 @@
       </w:r>
     </w:p>
     <w:sectPr>
-      <w:headerReference w:type="even" r:id="rId13"/>
-      <w:headerReference w:type="default" r:id="rId14"/>
-      <w:footerReference w:type="even" r:id="rId15"/>
-      <w:footerReference w:type="default" r:id="rId16"/>
-      <w:headerReference w:type="first" r:id="rId17"/>
-      <w:footerReference w:type="first" r:id="rId18"/>
+      <w:headerReference w:type="even" r:id="rId14"/>
+      <w:headerReference w:type="default" r:id="rId15"/>
+      <w:footerReference w:type="even" r:id="rId16"/>
+      <w:footerReference w:type="default" r:id="rId17"/>
+      <w:headerReference w:type="first" r:id="rId18"/>
+      <w:footerReference w:type="first" r:id="rId19"/>
       <w:pgSz w:w="12240" w:h="15840"/>
       <w:pgMar w:top="1440" w:right="2160" w:bottom="2160" w:left="2160" w:header="720" w:footer="1498" w:gutter="0"/>
       <w:cols w:space="720"/>
+      <w:titlePg/>
       <w:docGrid w:linePitch="360"/>
     </w:sectPr>
   </w:body>
@@ -2835,26 +3121,47 @@
 
 <file path=word/footer2.xml><?xml version="1.0" encoding="utf-8"?>
 <w:ftr xmlns:wpc="http://schemas.microsoft.com/office/word/2010/wordprocessingCanvas" xmlns:cx="http://schemas.microsoft.com/office/drawing/2014/chartex" xmlns:cx1="http://schemas.microsoft.com/office/drawing/2015/9/8/chartex" xmlns:cx2="http://schemas.microsoft.com/office/drawing/2015/10/21/chartex" xmlns:cx3="http://schemas.microsoft.com/office/drawing/2016/5/9/chartex" xmlns:cx4="http://schemas.microsoft.com/office/drawing/2016/5/10/chartex" xmlns:cx5="http://schemas.microsoft.com/office/drawing/2016/5/11/chartex" xmlns:cx6="http://schemas.microsoft.com/office/drawing/2016/5/12/chartex" xmlns:cx7="http://schemas.microsoft.com/office/drawing/2016/5/13/chartex" xmlns:cx8="http://schemas.microsoft.com/office/drawing/2016/5/14/chartex" xmlns:mc="http://schemas.openxmlformats.org/markup-compatibility/2006" xmlns:aink="http://schemas.microsoft.com/office/drawing/2016/ink" xmlns:am3d="http://schemas.microsoft.com/office/drawing/2017/model3d" xmlns:o="urn:schemas-microsoft-com:office:office" xmlns:oel="http://schemas.microsoft.com/office/2019/extlst" xmlns:r="http://schemas.openxmlformats.org/officeDocument/2006/relationships" xmlns:m="http://schemas.openxmlformats.org/officeDocument/2006/math" xmlns:v="urn:schemas-microsoft-com:vml" xmlns:wp14="http://schemas.microsoft.com/office/word/2010/wordprocessingDrawing" xmlns:wp="http://schemas.openxmlformats.org/drawingml/2006/wordprocessingDrawing" xmlns:w10="urn:schemas-microsoft-com:office:word" xmlns:w="http://schemas.openxmlformats.org/wordprocessingml/2006/main" xmlns:w14="http://schemas.microsoft.com/office/word/2010/wordml" xmlns:w15="http://schemas.microsoft.com/office/word/2012/wordml" xmlns:w16cex="http://schemas.microsoft.com/office/word/2018/wordml/cex" xmlns:w16cid="http://schemas.microsoft.com/office/word/2016/wordml/cid" xmlns:w16="http://schemas.microsoft.com/office/word/2018/wordml" xmlns:w16du="http://schemas.microsoft.com/office/word/2023/wordml/word16du" xmlns:w16sdtdh="http://schemas.microsoft.com/office/word/2020/wordml/sdtdatahash" xmlns:w16sdtfl="http://schemas.microsoft.com/office/word/2024/wordml/sdtformatlock" xmlns:w16se="http://schemas.microsoft.com/office/word/2015/wordml/symex" xmlns:wpg="http://schemas.microsoft.com/office/word/2010/wordprocessingGroup" xmlns:wpi="http://schemas.microsoft.com/office/word/2010/wordprocessingInk" xmlns:wne="http://schemas.microsoft.com/office/word/2006/wordml" xmlns:wps="http://schemas.microsoft.com/office/word/2010/wordprocessingShape" mc:Ignorable="w14 w15 w16se w16cid w16 w16cex w16sdtdh w16sdtfl w16du wp14">
-  <w:sdt>
-    <w:sdtPr>
+  <w:p>
+    <w:pPr>
+      <w:pStyle w:val="Footer"/>
+      <w:framePr w:wrap="none" w:vAnchor="text" w:hAnchor="margin" w:xAlign="center" w:y="1"/>
+      <w:jc w:val="center"/>
       <w:rPr>
         <w:rStyle w:val="PageNumber"/>
       </w:rPr>
-      <w:id w:val="-271936286"/>
-      <w:docPartObj>
-        <w:docPartGallery w:val="Page Numbers (Bottom of Page)"/>
-        <w:docPartUnique/>
-      </w:docPartObj>
-    </w:sdtPr>
-    <w:sdtContent>
-      <w:p>
-        <w:pPr>
-          <w:pStyle w:val="Footer"/>
-          <w:framePr w:wrap="none" w:vAnchor="text" w:hAnchor="margin" w:xAlign="center" w:y="1"/>
-          <w:rPr>
-            <w:rStyle w:val="PageNumber"/>
-          </w:rPr>
-        </w:pPr>
+    </w:pPr>
+    <w:bookmarkStart w:id="1" w:name="Titus1FooterPrimary"/>
+    <w:r>
+      <w:rPr>
+        <w:rStyle w:val="PageNumber"/>
+        <w:b/>
+        <w:color w:val="000000"/>
+        <w:sz w:val="24"/>
+      </w:rPr>
+      <w:t>  </w:t>
+    </w:r>
+    <w:bookmarkEnd w:id="1"/>
+  </w:p>
+  <w:p>
+    <w:pPr>
+      <w:pStyle w:val="Footer"/>
+      <w:framePr w:wrap="none" w:vAnchor="text" w:hAnchor="margin" w:xAlign="center" w:y="1"/>
+      <w:rPr>
+        <w:rStyle w:val="PageNumber"/>
+      </w:rPr>
+    </w:pPr>
+    <w:sdt>
+      <w:sdtPr>
+        <w:rPr>
+          <w:rStyle w:val="PageNumber"/>
+        </w:rPr>
+        <w:id w:val="-271936286"/>
+        <w:docPartObj>
+          <w:docPartGallery w:val="Page Numbers (Bottom of Page)"/>
+          <w:docPartUnique/>
+        </w:docPartObj>
+      </w:sdtPr>
+      <w:sdtContent>
         <w:r>
           <w:rPr>
             <w:rStyle w:val="PageNumber"/>
@@ -2886,9 +3193,9 @@
           </w:rPr>
           <w:fldChar w:fldCharType="end"/>
         </w:r>
-      </w:p>
-    </w:sdtContent>
-  </w:sdt>
+      </w:sdtContent>
+    </w:sdt>
+  </w:p>
   <w:p>
     <w:pPr>
       <w:pStyle w:val="Footer"/>
@@ -2902,6 +3209,101 @@
   <w:p>
     <w:pPr>
       <w:pStyle w:val="Footer"/>
+      <w:framePr w:wrap="none" w:vAnchor="text" w:hAnchor="margin" w:xAlign="center" w:y="1"/>
+      <w:jc w:val="center"/>
+      <w:rPr>
+        <w:rStyle w:val="PageNumber"/>
+        <w:color w:val="000000"/>
+      </w:rPr>
+    </w:pPr>
+    <w:bookmarkStart w:id="3" w:name="Titus21FooterFirstPage"/>
+    <w:bookmarkStart w:id="4" w:name="Titus1FooterFirstPage"/>
+    <w:r>
+      <w:rPr>
+        <w:rStyle w:val="PageNumber"/>
+        <w:b/>
+        <w:color w:val="000000"/>
+        <w:sz w:val="24"/>
+      </w:rPr>
+      <w:t>  </w:t>
+    </w:r>
+    <w:bookmarkEnd w:id="4"/>
+  </w:p>
+  <w:p>
+    <w:pPr>
+      <w:pStyle w:val="Footer"/>
+      <w:framePr w:wrap="none" w:vAnchor="text" w:hAnchor="margin" w:xAlign="center" w:y="1"/>
+      <w:jc w:val="center"/>
+      <w:rPr>
+        <w:rStyle w:val="PageNumber"/>
+      </w:rPr>
+    </w:pPr>
+    <w:r>
+      <w:rPr>
+        <w:rStyle w:val="PageNumber"/>
+        <w:color w:val="000000"/>
+      </w:rPr>
+      <w:t>  </w:t>
+    </w:r>
+    <w:bookmarkEnd w:id="3"/>
+  </w:p>
+  <w:p>
+    <w:pPr>
+      <w:pStyle w:val="Footer"/>
+      <w:framePr w:wrap="none" w:vAnchor="text" w:hAnchor="margin" w:xAlign="center" w:y="1"/>
+      <w:rPr>
+        <w:rStyle w:val="PageNumber"/>
+      </w:rPr>
+    </w:pPr>
+    <w:sdt>
+      <w:sdtPr>
+        <w:rPr>
+          <w:rStyle w:val="PageNumber"/>
+        </w:rPr>
+        <w:id w:val="2098899721"/>
+        <w:docPartObj>
+          <w:docPartGallery w:val="Page Numbers (Bottom of Page)"/>
+          <w:docPartUnique/>
+        </w:docPartObj>
+      </w:sdtPr>
+      <w:sdtContent>
+        <w:r>
+          <w:rPr>
+            <w:rStyle w:val="PageNumber"/>
+          </w:rPr>
+          <w:fldChar w:fldCharType="begin"/>
+        </w:r>
+        <w:r>
+          <w:rPr>
+            <w:rStyle w:val="PageNumber"/>
+          </w:rPr>
+          <w:instrText xml:space="preserve"> PAGE </w:instrText>
+        </w:r>
+        <w:r>
+          <w:rPr>
+            <w:rStyle w:val="PageNumber"/>
+          </w:rPr>
+          <w:fldChar w:fldCharType="separate"/>
+        </w:r>
+        <w:r>
+          <w:rPr>
+            <w:rStyle w:val="PageNumber"/>
+            <w:noProof/>
+          </w:rPr>
+          <w:t>1</w:t>
+        </w:r>
+        <w:r>
+          <w:rPr>
+            <w:rStyle w:val="PageNumber"/>
+          </w:rPr>
+          <w:fldChar w:fldCharType="end"/>
+        </w:r>
+      </w:sdtContent>
+    </w:sdt>
+  </w:p>
+  <w:p>
+    <w:pPr>
+      <w:pStyle w:val="Footer"/>
     </w:pPr>
   </w:p>
 </w:ftr>
@@ -2941,82 +3343,6 @@
       <w:pPr>
         <w:pStyle w:val="Footnote"/>
       </w:pPr>
-    </w:p>
-  </w:footnote>
-  <w:footnote w:id="3">
-    <w:p>
-      <w:pPr>
-        <w:pStyle w:val="Footnote"/>
-      </w:pPr>
-      <w:r>
-        <w:rPr>
-          <w:rStyle w:val="FootnoteReference"/>
-          <w:vertAlign w:val="baseline"/>
-        </w:rPr>
-        <w:footnoteRef/>
-      </w:r>
-      <w:r>
-        <w:t xml:space="preserve"> </w:t>
-      </w:r>
-      <w:r>
-        <w:t xml:space="preserve">In-line citations are </w:t>
-      </w:r>
-      <w:r>
-        <w:t>preferred</w:t>
-      </w:r>
-      <w:r>
-        <w:t xml:space="preserve"> over footnotes, and w</w:t>
-      </w:r>
-      <w:r>
-        <w:t xml:space="preserve">e </w:t>
-      </w:r>
-      <w:r>
-        <w:t>favor</w:t>
-      </w:r>
-      <w:r>
-        <w:t xml:space="preserve"> APA citation format for both in-line citations and reference lists</w:t>
-      </w:r>
-      <w:r>
-        <w:t>.</w:t>
-      </w:r>
-      <w:r>
-        <w:t xml:space="preserve"> </w:t>
-      </w:r>
-      <w:r>
-        <w:t>R</w:t>
-      </w:r>
-      <w:r>
-        <w:t xml:space="preserve">efer to the </w:t>
-      </w:r>
-      <w:hyperlink r:id="rId1" w:history="1">
-        <w:r>
-          <w:rPr>
-            <w:rStyle w:val="Hyperlink"/>
-          </w:rPr>
-          <w:t>Purdue Online Writing Lab</w:t>
-        </w:r>
-      </w:hyperlink>
-      <w:r>
-        <w:t xml:space="preserve">, or </w:t>
-      </w:r>
-      <w:r>
-        <w:t>follow the above examples</w:t>
-      </w:r>
-      <w:r>
-        <w:t>.</w:t>
-      </w:r>
-      <w:r>
-        <w:t xml:space="preserve"> You should use the </w:t>
-      </w:r>
-      <w:r>
-        <w:rPr>
-          <w:i/>
-        </w:rPr>
-        <w:t>Footnote</w:t>
-      </w:r>
-      <w:r>
-        <w:t xml:space="preserve"> paragraph style, with 8.5 point text and 14 point line spacing. </w:t>
-      </w:r>
     </w:p>
   </w:footnote>
 </w:footnotes>
@@ -3088,7 +3414,18 @@
     <w:pPr>
       <w:pStyle w:val="Header"/>
       <w:ind w:right="360"/>
+      <w:jc w:val="center"/>
     </w:pPr>
+    <w:bookmarkStart w:id="0" w:name="Titus1HeaderPrimary"/>
+    <w:r>
+      <w:rPr>
+        <w:b/>
+        <w:color w:val="000000"/>
+        <w:sz w:val="24"/>
+      </w:rPr>
+      <w:t>  </w:t>
+    </w:r>
+    <w:bookmarkEnd w:id="0"/>
   </w:p>
 </w:hdr>
 </file>
@@ -3098,7 +3435,19 @@
   <w:p>
     <w:pPr>
       <w:pStyle w:val="Header"/>
+      <w:ind w:right="360"/>
+      <w:jc w:val="center"/>
     </w:pPr>
+    <w:bookmarkStart w:id="2" w:name="Titus1HeaderFirstPage"/>
+    <w:r>
+      <w:rPr>
+        <w:b/>
+        <w:color w:val="000000"/>
+        <w:sz w:val="24"/>
+      </w:rPr>
+      <w:t>  </w:t>
+    </w:r>
+    <w:bookmarkEnd w:id="2"/>
   </w:p>
 </w:hdr>
 </file>
@@ -7671,6 +8020,18 @@
   <w:num w:numId="49" w16cid:durableId="278803660">
     <w:abstractNumId w:val="17"/>
   </w:num>
+  <w:num w:numId="50" w16cid:durableId="764422769">
+    <w:abstractNumId w:val="17"/>
+    <w:lvlOverride w:ilvl="0"/>
+    <w:lvlOverride w:ilvl="1"/>
+    <w:lvlOverride w:ilvl="2"/>
+    <w:lvlOverride w:ilvl="3"/>
+    <w:lvlOverride w:ilvl="4"/>
+    <w:lvlOverride w:ilvl="5"/>
+    <w:lvlOverride w:ilvl="6"/>
+    <w:lvlOverride w:ilvl="7"/>
+    <w:lvlOverride w:ilvl="8"/>
+  </w:num>
 </w:numbering>
 </file>
 
@@ -7871,7 +8232,7 @@
     <w:lsdException w:name="Medium Shading 2 Accent 1" w:uiPriority="64"/>
     <w:lsdException w:name="Medium List 1 Accent 1" w:uiPriority="65"/>
     <w:lsdException w:name="Revision" w:semiHidden="1"/>
-    <w:lsdException w:name="List Paragraph" w:uiPriority="34"/>
+    <w:lsdException w:name="List Paragraph" w:uiPriority="34" w:qFormat="1"/>
     <w:lsdException w:name="Quote" w:uiPriority="29"/>
     <w:lsdException w:name="Intense Quote" w:uiPriority="30"/>
     <w:lsdException w:name="Medium List 2 Accent 1" w:uiPriority="66"/>
@@ -8228,7 +8589,6 @@
   <w:style w:type="character" w:default="1" w:styleId="DefaultParagraphFont">
     <w:name w:val="Default Paragraph Font"/>
     <w:uiPriority w:val="1"/>
-    <w:semiHidden/>
     <w:unhideWhenUsed/>
   </w:style>
   <w:style w:type="table" w:default="1" w:styleId="TableNormal">
@@ -8806,6 +9166,7 @@
     <w:name w:val="List Paragraph"/>
     <w:basedOn w:val="Normal"/>
     <w:uiPriority w:val="34"/>
+    <w:qFormat/>
     <w:rsid w:val="00B65552"/>
     <w:pPr>
       <w:ind w:left="720"/>
@@ -9191,10 +9552,26 @@
 <b:Sources xmlns:b="http://schemas.openxmlformats.org/officeDocument/2006/bibliography" xmlns="http://schemas.openxmlformats.org/officeDocument/2006/bibliography" SelectedStyle="\APASixthEditionOfficeOnline.xsl" StyleName="APA" Version="6"/>
 </file>
 
+<file path=customXml/item2.xml><?xml version="1.0" encoding="utf-8"?>
+<titus xmlns="http://schemas.titus.com/TitusProperties/">
+  <TitusGUID xmlns="">c294869b-0419-4b6e-ab39-20956566ad30</TitusGUID>
+  <TitusMetadata xmlns="">eyJucyI6Imh0dHA6XC9cL3d3dy50aXR1cy5jb21cL25zXC9EcmFwZXIgTGFib3JhdG9yeSIsInByb3BzIjpbeyJuIjoiQ2xhc3NpZmljYXRpb24iLCJ2YWxzIjpbeyJ2YWx1ZSI6Ik5vbmUifV19LHsibiI6IkNVSU1hcmtpbmdUeXBlIiwidmFscyI6W119LHsibiI6IkZpbHRlckNhdGVnb3J5IiwidmFscyI6W119LHsibiI6IkNVSUNhdGVnb3J5IiwidmFscyI6W119LHsibiI6IkRpc3NlbWluYXRpb24iLCJ2YWxzIjpbXX0seyJuIjoiRUNJSnVyaXMiLCJ2YWxzIjpbXX0seyJuIjoiUHJvcHJpZXRhcnlUeXBlIiwidmFscyI6W119LHsibiI6IlByb3BTdGF0ZW1lbnQiLCJ2YWxzIjpbXX1dfQ==</TitusMetadata>
+</titus>
+</file>
+
 <file path=customXml/itemProps1.xml><?xml version="1.0" encoding="utf-8"?>
 <ds:datastoreItem xmlns:ds="http://schemas.openxmlformats.org/officeDocument/2006/customXml" ds:itemID="{1F628ECC-6B07-A240-9C02-BA2DDF96AAEE}">
   <ds:schemaRefs>
     <ds:schemaRef ds:uri="http://schemas.openxmlformats.org/officeDocument/2006/bibliography"/>
   </ds:schemaRefs>
 </ds:datastoreItem>
+</file>
+
+<file path=customXml/itemProps2.xml><?xml version="1.0" encoding="utf-8"?>
+<ds:datastoreItem xmlns:ds="http://schemas.openxmlformats.org/officeDocument/2006/customXml" ds:itemID="{E4186A56-0319-47EF-AE2F-3C5B85962D13}">
+  <ds:schemaRefs>
+    <ds:schemaRef ds:uri="http://schemas.titus.com/TitusProperties/"/>
+    <ds:schemaRef ds:uri=""/>
+  </ds:schemaRefs>
+</ds:datastoreItem>
 </file>
</xml_diff>

<commit_message>
Complete 3 and 4 actually this time.
</commit_message>
<xml_diff>
--- a/wtan87_Final_Project_Report.docx
+++ b/wtan87_Final_Project_Report.docx
@@ -204,28 +204,7 @@
     </w:p>
     <w:p>
       <w:r>
-        <w:t xml:space="preserve">There are </w:t>
-      </w:r>
-      <w:r>
-        <w:t>three</w:t>
-      </w:r>
-      <w:r>
-        <w:t xml:space="preserve"> dependent variables which are “Number of Doctors Visited</w:t>
-      </w:r>
-      <w:r>
-        <w:t>,</w:t>
-      </w:r>
-      <w:r>
-        <w:t>”</w:t>
-      </w:r>
-      <w:r>
-        <w:t xml:space="preserve"> “Prescription Sleep Medication</w:t>
-      </w:r>
-      <w:r>
-        <w:t>,”</w:t>
-      </w:r>
-      <w:r>
-        <w:t xml:space="preserve"> and “Trouble Sleeping.”</w:t>
+        <w:t>The variables selected as the dependent/outcome variables are Mental Health and Physical Health.</w:t>
       </w:r>
     </w:p>
     <w:p>
@@ -2331,6 +2310,35 @@
       </w:r>
     </w:p>
     <w:p>
+      <w:r>
+        <w:t>The two dependent outcomes variables selected previously are:</w:t>
+      </w:r>
+    </w:p>
+    <w:p>
+      <w:pPr>
+        <w:pStyle w:val="ListParagraph"/>
+        <w:numPr>
+          <w:ilvl w:val="0"/>
+          <w:numId w:val="50"/>
+        </w:numPr>
+      </w:pPr>
+      <w:r>
+        <w:t>Mental health</w:t>
+      </w:r>
+    </w:p>
+    <w:p>
+      <w:pPr>
+        <w:pStyle w:val="ListParagraph"/>
+        <w:numPr>
+          <w:ilvl w:val="0"/>
+          <w:numId w:val="50"/>
+        </w:numPr>
+      </w:pPr>
+      <w:r>
+        <w:t>Physical health</w:t>
+      </w:r>
+    </w:p>
+    <w:p>
       <w:pPr>
         <w:pStyle w:val="Heading2"/>
       </w:pPr>
@@ -2508,7 +2516,7 @@
           </w:tcPr>
           <w:p>
             <w:r>
-              <w:t>1.05</w:t>
+              <w:t>2.61</w:t>
             </w:r>
           </w:p>
         </w:tc>
@@ -2527,6 +2535,9 @@
             <w:r>
               <w:t>1</w:t>
             </w:r>
+            <w:r>
+              <w:t>.10</w:t>
+            </w:r>
           </w:p>
         </w:tc>
         <w:tc>
@@ -2542,7 +2553,7 @@
           </w:tcPr>
           <w:p>
             <w:r>
-              <w:t>1.04</w:t>
+              <w:t>1.58</w:t>
             </w:r>
           </w:p>
         </w:tc>
@@ -2559,7 +2570,7 @@
           </w:tcPr>
           <w:p>
             <w:r>
-              <w:t>1.23</w:t>
+              <w:t>1.12</w:t>
             </w:r>
           </w:p>
         </w:tc>
@@ -2598,7 +2609,7 @@
           </w:tcPr>
           <w:p>
             <w:r>
-              <w:t>1.12</w:t>
+              <w:t>2.61</w:t>
             </w:r>
           </w:p>
         </w:tc>
@@ -2615,7 +2626,10 @@
           </w:tcPr>
           <w:p>
             <w:r>
-              <w:t>1.06</w:t>
+              <w:t>1.0</w:t>
+            </w:r>
+            <w:r>
+              <w:t>4</w:t>
             </w:r>
           </w:p>
         </w:tc>
@@ -2637,7 +2651,7 @@
               </w:tabs>
             </w:pPr>
             <w:r>
-              <w:t>0.93</w:t>
+              <w:t>5.10</w:t>
             </w:r>
           </w:p>
         </w:tc>
@@ -2654,7 +2668,7 @@
           </w:tcPr>
           <w:p>
             <w:r>
-              <w:t>1.41</w:t>
+              <w:t>3.88</w:t>
             </w:r>
           </w:p>
         </w:tc>
@@ -2688,6 +2702,7 @@
         <w:pStyle w:val="Heading2"/>
       </w:pPr>
       <w:r>
+        <w:lastRenderedPageBreak/>
         <w:t>Bias Mitigation Algorithm</w:t>
       </w:r>
     </w:p>
@@ -2802,7 +2817,6 @@
           </w:tcPr>
           <w:p>
             <w:r>
-              <w:lastRenderedPageBreak/>
               <w:t>Demographic Parity</w:t>
             </w:r>
           </w:p>
@@ -2820,7 +2834,7 @@
           </w:tcPr>
           <w:p>
             <w:r>
-              <w:t>1</w:t>
+              <w:t>2.61</w:t>
             </w:r>
           </w:p>
         </w:tc>
@@ -2839,6 +2853,9 @@
             <w:r>
               <w:t>1</w:t>
             </w:r>
+            <w:r>
+              <w:t>.10</w:t>
+            </w:r>
           </w:p>
         </w:tc>
         <w:tc>
@@ -2854,7 +2871,7 @@
           </w:tcPr>
           <w:p>
             <w:r>
-              <w:t>1</w:t>
+              <w:t>1.14</w:t>
             </w:r>
           </w:p>
         </w:tc>
@@ -2871,7 +2888,7 @@
           </w:tcPr>
           <w:p>
             <w:r>
-              <w:t>1</w:t>
+              <w:t>1.14</w:t>
             </w:r>
           </w:p>
         </w:tc>
@@ -2907,7 +2924,7 @@
           </w:tcPr>
           <w:p>
             <w:r>
-              <w:t>1</w:t>
+              <w:t>2.61</w:t>
             </w:r>
           </w:p>
         </w:tc>
@@ -2926,6 +2943,9 @@
             <w:r>
               <w:t>1</w:t>
             </w:r>
+            <w:r>
+              <w:t>.04</w:t>
+            </w:r>
           </w:p>
         </w:tc>
         <w:tc>
@@ -2941,7 +2961,7 @@
           </w:tcPr>
           <w:p>
             <w:r>
-              <w:t>1</w:t>
+              <w:t>5.10</w:t>
             </w:r>
           </w:p>
         </w:tc>
@@ -2958,13 +2978,29 @@
           </w:tcPr>
           <w:p>
             <w:r>
-              <w:t>1</w:t>
+              <w:t>1.39</w:t>
             </w:r>
           </w:p>
         </w:tc>
       </w:tr>
     </w:tbl>
     <w:p/>
+    <w:p>
+      <w:pPr>
+        <w:pStyle w:val="Heading1"/>
+      </w:pPr>
+      <w:r>
+        <w:t>Mitigating Bias</w:t>
+      </w:r>
+      <w:r>
+        <w:t xml:space="preserve"> Using Classifier</w:t>
+      </w:r>
+    </w:p>
+    <w:p>
+      <w:r>
+        <w:t>Below are the results from training and testing using a classifier.</w:t>
+      </w:r>
+    </w:p>
     <w:p>
       <w:pPr>
         <w:numPr>
@@ -2979,30 +3015,576 @@
         <w:rPr>
           <w:b/>
         </w:rPr>
-        <w:t>Fairness Metric Calculations for Transformed Data Set</w:t>
+        <w:t>Original Dataset Fairness Metrics</w:t>
       </w:r>
     </w:p>
+    <w:tbl>
+      <w:tblPr>
+        <w:tblStyle w:val="TableGrid"/>
+        <w:tblW w:w="0" w:type="auto"/>
+        <w:tblInd w:w="5" w:type="dxa"/>
+        <w:tblLook w:val="04A0" w:firstRow="1" w:lastRow="0" w:firstColumn="1" w:lastColumn="0" w:noHBand="0" w:noVBand="1"/>
+      </w:tblPr>
+      <w:tblGrid>
+        <w:gridCol w:w="1434"/>
+        <w:gridCol w:w="1529"/>
+        <w:gridCol w:w="1617"/>
+        <w:gridCol w:w="1620"/>
+        <w:gridCol w:w="1705"/>
+      </w:tblGrid>
+      <w:tr>
+        <w:tc>
+          <w:tcPr>
+            <w:tcW w:w="1434" w:type="dxa"/>
+            <w:tcBorders>
+              <w:top w:val="single" w:sz="4" w:space="0" w:color="auto"/>
+              <w:left w:val="single" w:sz="4" w:space="0" w:color="auto"/>
+              <w:bottom w:val="single" w:sz="4" w:space="0" w:color="auto"/>
+              <w:right w:val="single" w:sz="4" w:space="0" w:color="auto"/>
+            </w:tcBorders>
+            <w:hideMark/>
+          </w:tcPr>
+          <w:p/>
+        </w:tc>
+        <w:tc>
+          <w:tcPr>
+            <w:tcW w:w="1529" w:type="dxa"/>
+            <w:tcBorders>
+              <w:top w:val="single" w:sz="4" w:space="0" w:color="auto"/>
+              <w:left w:val="single" w:sz="4" w:space="0" w:color="auto"/>
+              <w:bottom w:val="single" w:sz="4" w:space="0" w:color="auto"/>
+              <w:right w:val="single" w:sz="4" w:space="0" w:color="auto"/>
+            </w:tcBorders>
+            <w:hideMark/>
+          </w:tcPr>
+          <w:p>
+            <w:r>
+              <w:t>Mental Health (Race)</w:t>
+            </w:r>
+          </w:p>
+        </w:tc>
+        <w:tc>
+          <w:tcPr>
+            <w:tcW w:w="1617" w:type="dxa"/>
+            <w:tcBorders>
+              <w:top w:val="single" w:sz="4" w:space="0" w:color="auto"/>
+              <w:left w:val="single" w:sz="4" w:space="0" w:color="auto"/>
+              <w:bottom w:val="single" w:sz="4" w:space="0" w:color="auto"/>
+              <w:right w:val="single" w:sz="4" w:space="0" w:color="auto"/>
+            </w:tcBorders>
+            <w:hideMark/>
+          </w:tcPr>
+          <w:p>
+            <w:r>
+              <w:t>Mental Health (Gender)</w:t>
+            </w:r>
+          </w:p>
+        </w:tc>
+        <w:tc>
+          <w:tcPr>
+            <w:tcW w:w="1620" w:type="dxa"/>
+            <w:tcBorders>
+              <w:top w:val="single" w:sz="4" w:space="0" w:color="auto"/>
+              <w:left w:val="single" w:sz="4" w:space="0" w:color="auto"/>
+              <w:bottom w:val="single" w:sz="4" w:space="0" w:color="auto"/>
+              <w:right w:val="single" w:sz="4" w:space="0" w:color="auto"/>
+            </w:tcBorders>
+            <w:hideMark/>
+          </w:tcPr>
+          <w:p>
+            <w:r>
+              <w:t>Physical Health (Race)</w:t>
+            </w:r>
+          </w:p>
+        </w:tc>
+        <w:tc>
+          <w:tcPr>
+            <w:tcW w:w="1705" w:type="dxa"/>
+            <w:tcBorders>
+              <w:top w:val="single" w:sz="4" w:space="0" w:color="auto"/>
+              <w:left w:val="single" w:sz="4" w:space="0" w:color="auto"/>
+              <w:bottom w:val="single" w:sz="4" w:space="0" w:color="auto"/>
+              <w:right w:val="single" w:sz="4" w:space="0" w:color="auto"/>
+            </w:tcBorders>
+            <w:hideMark/>
+          </w:tcPr>
+          <w:p>
+            <w:r>
+              <w:t>Physical Health (Gender)</w:t>
+            </w:r>
+          </w:p>
+        </w:tc>
+      </w:tr>
+      <w:tr>
+        <w:tc>
+          <w:tcPr>
+            <w:tcW w:w="1434" w:type="dxa"/>
+            <w:tcBorders>
+              <w:top w:val="single" w:sz="4" w:space="0" w:color="auto"/>
+              <w:left w:val="single" w:sz="4" w:space="0" w:color="auto"/>
+              <w:bottom w:val="single" w:sz="4" w:space="0" w:color="auto"/>
+              <w:right w:val="single" w:sz="4" w:space="0" w:color="auto"/>
+            </w:tcBorders>
+            <w:hideMark/>
+          </w:tcPr>
+          <w:p>
+            <w:r>
+              <w:t>Demographic Parity</w:t>
+            </w:r>
+          </w:p>
+        </w:tc>
+        <w:tc>
+          <w:tcPr>
+            <w:tcW w:w="1529" w:type="dxa"/>
+            <w:tcBorders>
+              <w:top w:val="single" w:sz="4" w:space="0" w:color="auto"/>
+              <w:left w:val="single" w:sz="4" w:space="0" w:color="auto"/>
+              <w:bottom w:val="single" w:sz="4" w:space="0" w:color="auto"/>
+              <w:right w:val="single" w:sz="4" w:space="0" w:color="auto"/>
+            </w:tcBorders>
+            <w:hideMark/>
+          </w:tcPr>
+          <w:p>
+            <w:r>
+              <w:t>1.05</w:t>
+            </w:r>
+          </w:p>
+        </w:tc>
+        <w:tc>
+          <w:tcPr>
+            <w:tcW w:w="1617" w:type="dxa"/>
+            <w:tcBorders>
+              <w:top w:val="single" w:sz="4" w:space="0" w:color="auto"/>
+              <w:left w:val="single" w:sz="4" w:space="0" w:color="auto"/>
+              <w:bottom w:val="single" w:sz="4" w:space="0" w:color="auto"/>
+              <w:right w:val="single" w:sz="4" w:space="0" w:color="auto"/>
+            </w:tcBorders>
+            <w:hideMark/>
+          </w:tcPr>
+          <w:p>
+            <w:r>
+              <w:t>1</w:t>
+            </w:r>
+          </w:p>
+        </w:tc>
+        <w:tc>
+          <w:tcPr>
+            <w:tcW w:w="1620" w:type="dxa"/>
+            <w:tcBorders>
+              <w:top w:val="single" w:sz="4" w:space="0" w:color="auto"/>
+              <w:left w:val="single" w:sz="4" w:space="0" w:color="auto"/>
+              <w:bottom w:val="single" w:sz="4" w:space="0" w:color="auto"/>
+              <w:right w:val="single" w:sz="4" w:space="0" w:color="auto"/>
+            </w:tcBorders>
+            <w:hideMark/>
+          </w:tcPr>
+          <w:p>
+            <w:r>
+              <w:t>1.04</w:t>
+            </w:r>
+          </w:p>
+        </w:tc>
+        <w:tc>
+          <w:tcPr>
+            <w:tcW w:w="1705" w:type="dxa"/>
+            <w:tcBorders>
+              <w:top w:val="single" w:sz="4" w:space="0" w:color="auto"/>
+              <w:left w:val="single" w:sz="4" w:space="0" w:color="auto"/>
+              <w:bottom w:val="single" w:sz="4" w:space="0" w:color="auto"/>
+              <w:right w:val="single" w:sz="4" w:space="0" w:color="auto"/>
+            </w:tcBorders>
+            <w:hideMark/>
+          </w:tcPr>
+          <w:p>
+            <w:r>
+              <w:t>1.</w:t>
+            </w:r>
+            <w:r>
+              <w:t>23</w:t>
+            </w:r>
+          </w:p>
+        </w:tc>
+      </w:tr>
+      <w:tr>
+        <w:tc>
+          <w:tcPr>
+            <w:tcW w:w="1434" w:type="dxa"/>
+            <w:tcBorders>
+              <w:top w:val="single" w:sz="4" w:space="0" w:color="auto"/>
+              <w:left w:val="single" w:sz="4" w:space="0" w:color="auto"/>
+              <w:bottom w:val="single" w:sz="4" w:space="0" w:color="auto"/>
+              <w:right w:val="single" w:sz="4" w:space="0" w:color="auto"/>
+            </w:tcBorders>
+            <w:hideMark/>
+          </w:tcPr>
+          <w:p>
+            <w:r>
+              <w:t>Equal accuracy</w:t>
+            </w:r>
+          </w:p>
+        </w:tc>
+        <w:tc>
+          <w:tcPr>
+            <w:tcW w:w="1529" w:type="dxa"/>
+            <w:tcBorders>
+              <w:top w:val="single" w:sz="4" w:space="0" w:color="auto"/>
+              <w:left w:val="single" w:sz="4" w:space="0" w:color="auto"/>
+              <w:bottom w:val="single" w:sz="4" w:space="0" w:color="auto"/>
+              <w:right w:val="single" w:sz="4" w:space="0" w:color="auto"/>
+            </w:tcBorders>
+            <w:hideMark/>
+          </w:tcPr>
+          <w:p>
+            <w:r>
+              <w:t>1.12</w:t>
+            </w:r>
+          </w:p>
+        </w:tc>
+        <w:tc>
+          <w:tcPr>
+            <w:tcW w:w="1617" w:type="dxa"/>
+            <w:tcBorders>
+              <w:top w:val="single" w:sz="4" w:space="0" w:color="auto"/>
+              <w:left w:val="single" w:sz="4" w:space="0" w:color="auto"/>
+              <w:bottom w:val="single" w:sz="4" w:space="0" w:color="auto"/>
+              <w:right w:val="single" w:sz="4" w:space="0" w:color="auto"/>
+            </w:tcBorders>
+            <w:hideMark/>
+          </w:tcPr>
+          <w:p>
+            <w:r>
+              <w:t>1.06</w:t>
+            </w:r>
+          </w:p>
+        </w:tc>
+        <w:tc>
+          <w:tcPr>
+            <w:tcW w:w="1620" w:type="dxa"/>
+            <w:tcBorders>
+              <w:top w:val="single" w:sz="4" w:space="0" w:color="auto"/>
+              <w:left w:val="single" w:sz="4" w:space="0" w:color="auto"/>
+              <w:bottom w:val="single" w:sz="4" w:space="0" w:color="auto"/>
+              <w:right w:val="single" w:sz="4" w:space="0" w:color="auto"/>
+            </w:tcBorders>
+            <w:hideMark/>
+          </w:tcPr>
+          <w:p>
+            <w:r>
+              <w:t>1.08</w:t>
+            </w:r>
+          </w:p>
+        </w:tc>
+        <w:tc>
+          <w:tcPr>
+            <w:tcW w:w="1705" w:type="dxa"/>
+            <w:tcBorders>
+              <w:top w:val="single" w:sz="4" w:space="0" w:color="auto"/>
+              <w:left w:val="single" w:sz="4" w:space="0" w:color="auto"/>
+              <w:bottom w:val="single" w:sz="4" w:space="0" w:color="auto"/>
+              <w:right w:val="single" w:sz="4" w:space="0" w:color="auto"/>
+            </w:tcBorders>
+            <w:hideMark/>
+          </w:tcPr>
+          <w:p>
+            <w:r>
+              <w:t>1.41</w:t>
+            </w:r>
+          </w:p>
+        </w:tc>
+      </w:tr>
+    </w:tbl>
+    <w:p/>
     <w:p>
-      <w:r>
-        <w:t xml:space="preserve">References should be placed at the end of the paper in a dedicated section. Reference lists should be numbered and organized alphabetically by </w:t>
-      </w:r>
-      <w:proofErr w:type="gramStart"/>
-      <w:r>
-        <w:t>first</w:t>
-      </w:r>
-      <w:proofErr w:type="gramEnd"/>
-      <w:r>
-        <w:t xml:space="preserve"> author’s last name. If multiple papers have the same author(s) and year, you may append a letter to the end of the year to allow differentiated in-line text (e.g. Joyner, 2018a and Joyner, 2018b in the section above). If multiple papers have the same author(s), list them in chronological order starting with the older paper. Only works that are </w:t>
-      </w:r>
-      <w:proofErr w:type="gramStart"/>
-      <w:r>
-        <w:t>cited in-line</w:t>
-      </w:r>
-      <w:proofErr w:type="gramEnd"/>
-      <w:r>
-        <w:t xml:space="preserve"> should be included in the reference list. The reference list does not count against the length requirements. </w:t>
+      <w:pPr>
+        <w:numPr>
+          <w:ilvl w:val="1"/>
+          <w:numId w:val="36"/>
+        </w:numPr>
+        <w:rPr>
+          <w:b/>
+        </w:rPr>
+      </w:pPr>
+      <w:r>
+        <w:rPr>
+          <w:b/>
+        </w:rPr>
+        <w:t>Transformed Dataset Fairness Metrics</w:t>
       </w:r>
     </w:p>
+    <w:tbl>
+      <w:tblPr>
+        <w:tblStyle w:val="TableGrid"/>
+        <w:tblW w:w="0" w:type="auto"/>
+        <w:tblInd w:w="5" w:type="dxa"/>
+        <w:tblLook w:val="04A0" w:firstRow="1" w:lastRow="0" w:firstColumn="1" w:lastColumn="0" w:noHBand="0" w:noVBand="1"/>
+      </w:tblPr>
+      <w:tblGrid>
+        <w:gridCol w:w="1434"/>
+        <w:gridCol w:w="1529"/>
+        <w:gridCol w:w="1617"/>
+        <w:gridCol w:w="1620"/>
+        <w:gridCol w:w="1705"/>
+      </w:tblGrid>
+      <w:tr>
+        <w:tc>
+          <w:tcPr>
+            <w:tcW w:w="1434" w:type="dxa"/>
+            <w:tcBorders>
+              <w:top w:val="single" w:sz="4" w:space="0" w:color="auto"/>
+              <w:left w:val="single" w:sz="4" w:space="0" w:color="auto"/>
+              <w:bottom w:val="single" w:sz="4" w:space="0" w:color="auto"/>
+              <w:right w:val="single" w:sz="4" w:space="0" w:color="auto"/>
+            </w:tcBorders>
+            <w:hideMark/>
+          </w:tcPr>
+          <w:p/>
+        </w:tc>
+        <w:tc>
+          <w:tcPr>
+            <w:tcW w:w="1529" w:type="dxa"/>
+            <w:tcBorders>
+              <w:top w:val="single" w:sz="4" w:space="0" w:color="auto"/>
+              <w:left w:val="single" w:sz="4" w:space="0" w:color="auto"/>
+              <w:bottom w:val="single" w:sz="4" w:space="0" w:color="auto"/>
+              <w:right w:val="single" w:sz="4" w:space="0" w:color="auto"/>
+            </w:tcBorders>
+            <w:hideMark/>
+          </w:tcPr>
+          <w:p>
+            <w:r>
+              <w:t>Mental Health (Race)</w:t>
+            </w:r>
+          </w:p>
+        </w:tc>
+        <w:tc>
+          <w:tcPr>
+            <w:tcW w:w="1617" w:type="dxa"/>
+            <w:tcBorders>
+              <w:top w:val="single" w:sz="4" w:space="0" w:color="auto"/>
+              <w:left w:val="single" w:sz="4" w:space="0" w:color="auto"/>
+              <w:bottom w:val="single" w:sz="4" w:space="0" w:color="auto"/>
+              <w:right w:val="single" w:sz="4" w:space="0" w:color="auto"/>
+            </w:tcBorders>
+            <w:hideMark/>
+          </w:tcPr>
+          <w:p>
+            <w:r>
+              <w:t>Mental Health (Gender)</w:t>
+            </w:r>
+          </w:p>
+        </w:tc>
+        <w:tc>
+          <w:tcPr>
+            <w:tcW w:w="1620" w:type="dxa"/>
+            <w:tcBorders>
+              <w:top w:val="single" w:sz="4" w:space="0" w:color="auto"/>
+              <w:left w:val="single" w:sz="4" w:space="0" w:color="auto"/>
+              <w:bottom w:val="single" w:sz="4" w:space="0" w:color="auto"/>
+              <w:right w:val="single" w:sz="4" w:space="0" w:color="auto"/>
+            </w:tcBorders>
+            <w:hideMark/>
+          </w:tcPr>
+          <w:p>
+            <w:r>
+              <w:t>Physical Health (Race)</w:t>
+            </w:r>
+          </w:p>
+        </w:tc>
+        <w:tc>
+          <w:tcPr>
+            <w:tcW w:w="1705" w:type="dxa"/>
+            <w:tcBorders>
+              <w:top w:val="single" w:sz="4" w:space="0" w:color="auto"/>
+              <w:left w:val="single" w:sz="4" w:space="0" w:color="auto"/>
+              <w:bottom w:val="single" w:sz="4" w:space="0" w:color="auto"/>
+              <w:right w:val="single" w:sz="4" w:space="0" w:color="auto"/>
+            </w:tcBorders>
+            <w:hideMark/>
+          </w:tcPr>
+          <w:p>
+            <w:r>
+              <w:t>Physical Health (Gender)</w:t>
+            </w:r>
+          </w:p>
+        </w:tc>
+      </w:tr>
+      <w:tr>
+        <w:tc>
+          <w:tcPr>
+            <w:tcW w:w="1434" w:type="dxa"/>
+            <w:tcBorders>
+              <w:top w:val="single" w:sz="4" w:space="0" w:color="auto"/>
+              <w:left w:val="single" w:sz="4" w:space="0" w:color="auto"/>
+              <w:bottom w:val="single" w:sz="4" w:space="0" w:color="auto"/>
+              <w:right w:val="single" w:sz="4" w:space="0" w:color="auto"/>
+            </w:tcBorders>
+            <w:hideMark/>
+          </w:tcPr>
+          <w:p>
+            <w:r>
+              <w:lastRenderedPageBreak/>
+              <w:t>Demographic Parity</w:t>
+            </w:r>
+          </w:p>
+        </w:tc>
+        <w:tc>
+          <w:tcPr>
+            <w:tcW w:w="1529" w:type="dxa"/>
+            <w:tcBorders>
+              <w:top w:val="single" w:sz="4" w:space="0" w:color="auto"/>
+              <w:left w:val="single" w:sz="4" w:space="0" w:color="auto"/>
+              <w:bottom w:val="single" w:sz="4" w:space="0" w:color="auto"/>
+              <w:right w:val="single" w:sz="4" w:space="0" w:color="auto"/>
+            </w:tcBorders>
+            <w:hideMark/>
+          </w:tcPr>
+          <w:p>
+            <w:r>
+              <w:t>1</w:t>
+            </w:r>
+          </w:p>
+        </w:tc>
+        <w:tc>
+          <w:tcPr>
+            <w:tcW w:w="1617" w:type="dxa"/>
+            <w:tcBorders>
+              <w:top w:val="single" w:sz="4" w:space="0" w:color="auto"/>
+              <w:left w:val="single" w:sz="4" w:space="0" w:color="auto"/>
+              <w:bottom w:val="single" w:sz="4" w:space="0" w:color="auto"/>
+              <w:right w:val="single" w:sz="4" w:space="0" w:color="auto"/>
+            </w:tcBorders>
+            <w:hideMark/>
+          </w:tcPr>
+          <w:p>
+            <w:r>
+              <w:t>1</w:t>
+            </w:r>
+          </w:p>
+        </w:tc>
+        <w:tc>
+          <w:tcPr>
+            <w:tcW w:w="1620" w:type="dxa"/>
+            <w:tcBorders>
+              <w:top w:val="single" w:sz="4" w:space="0" w:color="auto"/>
+              <w:left w:val="single" w:sz="4" w:space="0" w:color="auto"/>
+              <w:bottom w:val="single" w:sz="4" w:space="0" w:color="auto"/>
+              <w:right w:val="single" w:sz="4" w:space="0" w:color="auto"/>
+            </w:tcBorders>
+            <w:hideMark/>
+          </w:tcPr>
+          <w:p>
+            <w:r>
+              <w:t>1</w:t>
+            </w:r>
+          </w:p>
+        </w:tc>
+        <w:tc>
+          <w:tcPr>
+            <w:tcW w:w="1705" w:type="dxa"/>
+            <w:tcBorders>
+              <w:top w:val="single" w:sz="4" w:space="0" w:color="auto"/>
+              <w:left w:val="single" w:sz="4" w:space="0" w:color="auto"/>
+              <w:bottom w:val="single" w:sz="4" w:space="0" w:color="auto"/>
+              <w:right w:val="single" w:sz="4" w:space="0" w:color="auto"/>
+            </w:tcBorders>
+            <w:hideMark/>
+          </w:tcPr>
+          <w:p>
+            <w:r>
+              <w:t>1</w:t>
+            </w:r>
+          </w:p>
+        </w:tc>
+      </w:tr>
+      <w:tr>
+        <w:tc>
+          <w:tcPr>
+            <w:tcW w:w="1434" w:type="dxa"/>
+            <w:tcBorders>
+              <w:top w:val="single" w:sz="4" w:space="0" w:color="auto"/>
+              <w:left w:val="single" w:sz="4" w:space="0" w:color="auto"/>
+              <w:bottom w:val="single" w:sz="4" w:space="0" w:color="auto"/>
+              <w:right w:val="single" w:sz="4" w:space="0" w:color="auto"/>
+            </w:tcBorders>
+            <w:hideMark/>
+          </w:tcPr>
+          <w:p>
+            <w:r>
+              <w:t>Equal accuracy</w:t>
+            </w:r>
+          </w:p>
+        </w:tc>
+        <w:tc>
+          <w:tcPr>
+            <w:tcW w:w="1529" w:type="dxa"/>
+            <w:tcBorders>
+              <w:top w:val="single" w:sz="4" w:space="0" w:color="auto"/>
+              <w:left w:val="single" w:sz="4" w:space="0" w:color="auto"/>
+              <w:bottom w:val="single" w:sz="4" w:space="0" w:color="auto"/>
+              <w:right w:val="single" w:sz="4" w:space="0" w:color="auto"/>
+            </w:tcBorders>
+            <w:hideMark/>
+          </w:tcPr>
+          <w:p>
+            <w:r>
+              <w:t>1</w:t>
+            </w:r>
+          </w:p>
+        </w:tc>
+        <w:tc>
+          <w:tcPr>
+            <w:tcW w:w="1617" w:type="dxa"/>
+            <w:tcBorders>
+              <w:top w:val="single" w:sz="4" w:space="0" w:color="auto"/>
+              <w:left w:val="single" w:sz="4" w:space="0" w:color="auto"/>
+              <w:bottom w:val="single" w:sz="4" w:space="0" w:color="auto"/>
+              <w:right w:val="single" w:sz="4" w:space="0" w:color="auto"/>
+            </w:tcBorders>
+            <w:hideMark/>
+          </w:tcPr>
+          <w:p>
+            <w:r>
+              <w:t>1</w:t>
+            </w:r>
+          </w:p>
+        </w:tc>
+        <w:tc>
+          <w:tcPr>
+            <w:tcW w:w="1620" w:type="dxa"/>
+            <w:tcBorders>
+              <w:top w:val="single" w:sz="4" w:space="0" w:color="auto"/>
+              <w:left w:val="single" w:sz="4" w:space="0" w:color="auto"/>
+              <w:bottom w:val="single" w:sz="4" w:space="0" w:color="auto"/>
+              <w:right w:val="single" w:sz="4" w:space="0" w:color="auto"/>
+            </w:tcBorders>
+            <w:hideMark/>
+          </w:tcPr>
+          <w:p>
+            <w:r>
+              <w:t>1</w:t>
+            </w:r>
+          </w:p>
+        </w:tc>
+        <w:tc>
+          <w:tcPr>
+            <w:tcW w:w="1705" w:type="dxa"/>
+            <w:tcBorders>
+              <w:top w:val="single" w:sz="4" w:space="0" w:color="auto"/>
+              <w:left w:val="single" w:sz="4" w:space="0" w:color="auto"/>
+              <w:bottom w:val="single" w:sz="4" w:space="0" w:color="auto"/>
+              <w:right w:val="single" w:sz="4" w:space="0" w:color="auto"/>
+            </w:tcBorders>
+            <w:hideMark/>
+          </w:tcPr>
+          <w:p>
+            <w:r>
+              <w:t>1</w:t>
+            </w:r>
+          </w:p>
+        </w:tc>
+      </w:tr>
+    </w:tbl>
+    <w:p/>
     <w:p/>
     <w:p>
       <w:pPr>
@@ -3097,7 +3679,6 @@
         <w:pStyle w:val="NumberedList"/>
       </w:pPr>
       <w:r>
-        <w:lastRenderedPageBreak/>
         <w:t xml:space="preserve">Newman, H. &amp; </w:t>
       </w:r>
       <w:r>
@@ -3256,7 +3837,11 @@
         <w:t xml:space="preserve">.” </w:t>
       </w:r>
       <w:r>
-        <w:t xml:space="preserve">If you have only one appendix, you </w:t>
+        <w:t xml:space="preserve">If </w:t>
+      </w:r>
+      <w:r>
+        <w:lastRenderedPageBreak/>
+        <w:t xml:space="preserve">you have only one appendix, you </w:t>
       </w:r>
       <w:r>
         <w:t>can</w:t>
@@ -8953,7 +9538,6 @@
   <w:style w:type="character" w:default="1" w:styleId="DefaultParagraphFont">
     <w:name w:val="Default Paragraph Font"/>
     <w:uiPriority w:val="1"/>
-    <w:semiHidden/>
     <w:unhideWhenUsed/>
   </w:style>
   <w:style w:type="table" w:default="1" w:styleId="TableNormal">
@@ -9915,29 +10499,29 @@
 </file>
 
 <file path=customXml/item1.xml><?xml version="1.0" encoding="utf-8"?>
-<b:Sources xmlns:b="http://schemas.openxmlformats.org/officeDocument/2006/bibliography" xmlns="http://schemas.openxmlformats.org/officeDocument/2006/bibliography" SelectedStyle="\APASixthEditionOfficeOnline.xsl" StyleName="APA" Version="6"/>
-</file>
-
-<file path=customXml/item2.xml><?xml version="1.0" encoding="utf-8"?>
 <titus xmlns="http://schemas.titus.com/TitusProperties/">
-  <TitusGUID xmlns="">d0fb87b5-c83d-4af6-9548-ed5f0cdfde2a</TitusGUID>
+  <TitusGUID xmlns="">d3366e9d-9d98-49cb-861e-3ecf82f6a754</TitusGUID>
   <TitusMetadata xmlns="">eyJucyI6Imh0dHA6XC9cL3d3dy50aXR1cy5jb21cL25zXC9EcmFwZXIgTGFib3JhdG9yeSIsInByb3BzIjpbeyJuIjoiQ2xhc3NpZmljYXRpb24iLCJ2YWxzIjpbeyJ2YWx1ZSI6Ik5vbmUifV19LHsibiI6IkNVSU1hcmtpbmdUeXBlIiwidmFscyI6W119LHsibiI6IkZpbHRlckNhdGVnb3J5IiwidmFscyI6W119LHsibiI6IkNVSUNhdGVnb3J5IiwidmFscyI6W119LHsibiI6IkRpc3NlbWluYXRpb24iLCJ2YWxzIjpbXX0seyJuIjoiRUNJSnVyaXMiLCJ2YWxzIjpbXX0seyJuIjoiUHJvcHJpZXRhcnlUeXBlIiwidmFscyI6W119LHsibiI6IlByb3BTdGF0ZW1lbnQiLCJ2YWxzIjpbXX1dfQ==</TitusMetadata>
 </titus>
 </file>
 
-<file path=customXml/itemProps1.xml><?xml version="1.0" encoding="utf-8"?>
-<ds:datastoreItem xmlns:ds="http://schemas.openxmlformats.org/officeDocument/2006/customXml" ds:itemID="{1F628ECC-6B07-A240-9C02-BA2DDF96AAEE}">
-  <ds:schemaRefs>
-    <ds:schemaRef ds:uri="http://schemas.openxmlformats.org/officeDocument/2006/bibliography"/>
-  </ds:schemaRefs>
-</ds:datastoreItem>
+<file path=customXml/item2.xml><?xml version="1.0" encoding="utf-8"?>
+<b:Sources xmlns:b="http://schemas.openxmlformats.org/officeDocument/2006/bibliography" xmlns="http://schemas.openxmlformats.org/officeDocument/2006/bibliography" SelectedStyle="\APASixthEditionOfficeOnline.xsl" StyleName="APA" Version="6"/>
 </file>
 
-<file path=customXml/itemProps2.xml><?xml version="1.0" encoding="utf-8"?>
+<file path=customXml/itemProps1.xml><?xml version="1.0" encoding="utf-8"?>
 <ds:datastoreItem xmlns:ds="http://schemas.openxmlformats.org/officeDocument/2006/customXml" ds:itemID="{E4186A56-0319-47EF-AE2F-3C5B85962D13}">
   <ds:schemaRefs>
     <ds:schemaRef ds:uri="http://schemas.titus.com/TitusProperties/"/>
     <ds:schemaRef ds:uri=""/>
   </ds:schemaRefs>
 </ds:datastoreItem>
+</file>
+
+<file path=customXml/itemProps2.xml><?xml version="1.0" encoding="utf-8"?>
+<ds:datastoreItem xmlns:ds="http://schemas.openxmlformats.org/officeDocument/2006/customXml" ds:itemID="{1F628ECC-6B07-A240-9C02-BA2DDF96AAEE}">
+  <ds:schemaRefs>
+    <ds:schemaRef ds:uri="http://schemas.openxmlformats.org/officeDocument/2006/bibliography"/>
+  </ds:schemaRefs>
+</ds:datastoreItem>
 </file>
</xml_diff>

<commit_message>
Ryan work done for 5
</commit_message>
<xml_diff>
--- a/wtan87_Final_Project_Report.docx
+++ b/wtan87_Final_Project_Report.docx
@@ -3932,8 +3932,29 @@
         <w:t>Ryan Graddy Response to Questions</w:t>
       </w:r>
     </w:p>
-    <w:p/>
-    <w:p/>
+    <w:p>
+      <w:r>
+        <w:t xml:space="preserve">The DNN classifier trained using the transformed dataset seemed to work best. </w:t>
+      </w:r>
+      <w:r>
+        <w:t>It provided the best fairness result, and I think this is a result of the dataset having characteristics that are somewhat predictable. No specific group was positively or negatively affected by these approaches. Rather they increased fairness and level the playing field among the groups. This could increase the chances of adding more opposite bias to the data. I believe the best way to mitigate bias is to conduct a larger poll for the dataset, but that can be costly and unnecessary if the bias/fairness mitigation techniques perform adequately.</w:t>
+      </w:r>
+    </w:p>
+    <w:p>
+      <w:pPr>
+        <w:pStyle w:val="Heading2"/>
+        <w:numPr>
+          <w:ilvl w:val="1"/>
+          <w:numId w:val="51"/>
+        </w:numPr>
+      </w:pPr>
+      <w:r>
+        <w:t>Winston Tan</w:t>
+      </w:r>
+      <w:r>
+        <w:t xml:space="preserve"> Response to Questions</w:t>
+      </w:r>
+    </w:p>
     <w:p/>
     <w:p>
       <w:pPr>
@@ -4028,6 +4049,7 @@
         <w:pStyle w:val="NumberedList"/>
       </w:pPr>
       <w:r>
+        <w:lastRenderedPageBreak/>
         <w:t xml:space="preserve">Newman, H. &amp; </w:t>
       </w:r>
       <w:r>
@@ -4117,11 +4139,7 @@
         <w:t xml:space="preserve">ppendix </w:t>
       </w:r>
       <w:r>
-        <w:t xml:space="preserve">should begin with a </w:t>
-      </w:r>
-      <w:r>
-        <w:lastRenderedPageBreak/>
-        <w:t xml:space="preserve">descriptive </w:t>
+        <w:t xml:space="preserve">should begin with a descriptive </w:t>
       </w:r>
       <w:r>
         <w:rPr>
@@ -5557,7 +5575,7 @@
   <w:abstractNum w:abstractNumId="8" w15:restartNumberingAfterBreak="0">
     <w:nsid w:val="24272837"/>
     <w:multiLevelType w:val="multilevel"/>
-    <w:tmpl w:val="AB4AE800"/>
+    <w:tmpl w:val="368A9BA4"/>
     <w:lvl w:ilvl="0">
       <w:start w:val="1"/>
       <w:numFmt w:val="decimal"/>
@@ -9406,6 +9424,36 @@
     </w:lvlOverride>
   </w:num>
   <w:num w:numId="56" w16cid:durableId="787744032">
+    <w:abstractNumId w:val="8"/>
+    <w:lvlOverride w:ilvl="0">
+      <w:startOverride w:val="1"/>
+    </w:lvlOverride>
+    <w:lvlOverride w:ilvl="1">
+      <w:startOverride w:val="1"/>
+    </w:lvlOverride>
+    <w:lvlOverride w:ilvl="2">
+      <w:startOverride w:val="1"/>
+    </w:lvlOverride>
+    <w:lvlOverride w:ilvl="3">
+      <w:startOverride w:val="1"/>
+    </w:lvlOverride>
+    <w:lvlOverride w:ilvl="4">
+      <w:startOverride w:val="1"/>
+    </w:lvlOverride>
+    <w:lvlOverride w:ilvl="5">
+      <w:startOverride w:val="1"/>
+    </w:lvlOverride>
+    <w:lvlOverride w:ilvl="6">
+      <w:startOverride w:val="1"/>
+    </w:lvlOverride>
+    <w:lvlOverride w:ilvl="7">
+      <w:startOverride w:val="1"/>
+    </w:lvlOverride>
+    <w:lvlOverride w:ilvl="8">
+      <w:startOverride w:val="1"/>
+    </w:lvlOverride>
+  </w:num>
+  <w:num w:numId="57" w16cid:durableId="1597129199">
     <w:abstractNumId w:val="8"/>
     <w:lvlOverride w:ilvl="0">
       <w:startOverride w:val="1"/>
@@ -9888,7 +9936,7 @@
     <w:uiPriority w:val="9"/>
     <w:unhideWhenUsed/>
     <w:qFormat/>
-    <w:rsid w:val="00F53881"/>
+    <w:rsid w:val="00AF498D"/>
     <w:pPr>
       <w:keepNext/>
       <w:keepLines/>
@@ -10314,7 +10362,7 @@
     <w:basedOn w:val="DefaultParagraphFont"/>
     <w:link w:val="Heading2"/>
     <w:uiPriority w:val="9"/>
-    <w:rsid w:val="00F53881"/>
+    <w:rsid w:val="00AF498D"/>
     <w:rPr>
       <w:rFonts w:ascii="Palatino Linotype" w:eastAsiaTheme="majorEastAsia" w:hAnsi="Palatino Linotype" w:cs="Times New Roman (Headings CS)"/>
       <w:b/>

</xml_diff>